<commit_message>
Description on documentation and new features added
ADDED description on documentation
DONE a user can book and see his own books and cancel it
</commit_message>
<xml_diff>
--- a/Documentation/Documentation.docx
+++ b/Documentation/Documentation.docx
@@ -19,6 +19,11 @@
           <w:szCs w:val="32"/>
         </w:rPr>
         <w:t>Aplicación de alquiler vacacional</w:t>
+      </w:r>
+    </w:p>
+    <w:p>
+      <w:r>
+        <w:t>Se trata de una aplicación en la cuál los usuarios van a poder entrar para ver anuncios de alquiler vacacional, en ella, una vez registrados e iniciados sesión, se podrá reservar anuncios, publicar anuncios o, una vez has realizado una reserva, generar una crítica del anuncio de esa reserva. Los creadores de los anuncios podrán editar esos anuncios publicados o borrarlos. Las personas que han reservado podrán cancelar las reservas realizadas.</w:t>
       </w:r>
     </w:p>
     <w:p>
@@ -187,15 +192,7 @@
     </w:p>
     <w:p>
       <w:r>
-        <w:t xml:space="preserve">MySQL </w:t>
-      </w:r>
-      <w:proofErr w:type="spellStart"/>
-      <w:r>
-        <w:t>Workbench</w:t>
-      </w:r>
-      <w:proofErr w:type="spellEnd"/>
-      <w:r>
-        <w:t xml:space="preserve"> es una herramienta visual de diseño de bases de datos que integra desarrollo de software, Administración de bases de datos, diseño de bases de datos y gestión y mantenimiento para el sistema de base de datos MySQL</w:t>
+        <w:t>MySQL Workbench es una herramienta visual de diseño de bases de datos que integra desarrollo de software, Administración de bases de datos, diseño de bases de datos y gestión y mantenimiento para el sistema de base de datos MySQL</w:t>
       </w:r>
     </w:p>
     <w:p>
@@ -210,7 +207,6 @@
           <w:bCs/>
         </w:rPr>
       </w:pPr>
-      <w:proofErr w:type="spellStart"/>
       <w:r>
         <w:rPr>
           <w:b/>
@@ -219,7 +215,6 @@
         <w:lastRenderedPageBreak/>
         <w:t>Backend</w:t>
       </w:r>
-      <w:proofErr w:type="spellEnd"/>
     </w:p>
     <w:p>
       <w:pPr>
@@ -811,35 +806,9 @@
       </w:r>
     </w:p>
     <w:p>
-      <w:proofErr w:type="spellStart"/>
-      <w:r>
-        <w:t>GitKraken</w:t>
-      </w:r>
-      <w:proofErr w:type="spellEnd"/>
-      <w:r>
-        <w:t xml:space="preserve"> es una potente y elegante interfaz gráfica multiplataforma para </w:t>
-      </w:r>
-      <w:proofErr w:type="spellStart"/>
-      <w:r>
-        <w:t>git</w:t>
-      </w:r>
-      <w:proofErr w:type="spellEnd"/>
-      <w:r>
-        <w:t xml:space="preserve"> desarrollada con </w:t>
-      </w:r>
-      <w:proofErr w:type="spellStart"/>
-      <w:r>
-        <w:t>Electron</w:t>
-      </w:r>
-      <w:proofErr w:type="spellEnd"/>
-      <w:r>
-        <w:t xml:space="preserve">. De forma muy sencilla podemos llevar el completo seguimiento de nuestros repositorios, ver ramas, tags, crear nuevos, todo el historial de nuestro trabajo, </w:t>
-      </w:r>
-      <w:proofErr w:type="spellStart"/>
-      <w:r>
-        <w:t>commits</w:t>
-      </w:r>
-      <w:proofErr w:type="spellEnd"/>
+      <w:r>
+        <w:t>GitKraken es una potente y elegante interfaz gráfica multiplataforma para git desarrollada con Electron. De forma muy sencilla podemos llevar el completo seguimiento de nuestros repositorios, ver ramas, tags, crear nuevos, todo el historial de nuestro trabajo, commits</w:t>
+      </w:r>
     </w:p>
     <w:p/>
     <w:p>
@@ -945,23 +914,29 @@
           <w:i/>
           <w:iCs/>
         </w:rPr>
-        <w:t xml:space="preserve">id, nombre de usuario, contraseña, nombre, apellido, </w:t>
-      </w:r>
-      <w:proofErr w:type="spellStart"/>
-      <w:r>
+        <w:t xml:space="preserve">id, nombre de usuario, contraseña, nombre, apellido, dni, teléfono </w:t>
+      </w:r>
+    </w:p>
+    <w:p>
+      <w:pPr>
         <w:rPr>
           <w:i/>
           <w:iCs/>
         </w:rPr>
-        <w:t>dni</w:t>
-      </w:r>
-      <w:proofErr w:type="spellEnd"/>
+      </w:pPr>
+      <w:r>
+        <w:rPr>
+          <w:b/>
+          <w:bCs/>
+        </w:rPr>
+        <w:t xml:space="preserve">Reserva: </w:t>
+      </w:r>
       <w:r>
         <w:rPr>
           <w:i/>
           <w:iCs/>
         </w:rPr>
-        <w:t xml:space="preserve">, teléfono </w:t>
+        <w:t>id, usuario, anuncio, fecha inicio, fecha final</w:t>
       </w:r>
     </w:p>
     <w:p>
@@ -976,14 +951,14 @@
           <w:b/>
           <w:bCs/>
         </w:rPr>
-        <w:t xml:space="preserve">Reserva: </w:t>
+        <w:t xml:space="preserve">Crítica: </w:t>
       </w:r>
       <w:r>
         <w:rPr>
           <w:i/>
           <w:iCs/>
         </w:rPr>
-        <w:t>id, usuario, anuncio, fecha inicio, fecha final</w:t>
+        <w:t>id, descripción, estrellas</w:t>
       </w:r>
     </w:p>
     <w:p>
@@ -998,100 +973,14 @@
           <w:b/>
           <w:bCs/>
         </w:rPr>
-        <w:t xml:space="preserve">Crítica: </w:t>
+        <w:t xml:space="preserve">Anuncio: </w:t>
       </w:r>
       <w:r>
         <w:rPr>
           <w:i/>
           <w:iCs/>
         </w:rPr>
-        <w:t>id, descripción, estrellas</w:t>
-      </w:r>
-    </w:p>
-    <w:p>
-      <w:pPr>
-        <w:rPr>
-          <w:i/>
-          <w:iCs/>
-        </w:rPr>
-      </w:pPr>
-      <w:r>
-        <w:rPr>
-          <w:b/>
-          <w:bCs/>
-        </w:rPr>
-        <w:t xml:space="preserve">Anuncio: </w:t>
-      </w:r>
-      <w:r>
-        <w:rPr>
-          <w:i/>
-          <w:iCs/>
-        </w:rPr>
-        <w:t xml:space="preserve">id, descripción, dirección, precio por noche, </w:t>
-      </w:r>
-      <w:proofErr w:type="spellStart"/>
-      <w:r>
-        <w:rPr>
-          <w:i/>
-          <w:iCs/>
-        </w:rPr>
-        <w:t>nº</w:t>
-      </w:r>
-      <w:proofErr w:type="spellEnd"/>
-      <w:r>
-        <w:rPr>
-          <w:i/>
-          <w:iCs/>
-        </w:rPr>
-        <w:t xml:space="preserve"> de huéspedes, </w:t>
-      </w:r>
-      <w:proofErr w:type="spellStart"/>
-      <w:r>
-        <w:rPr>
-          <w:i/>
-          <w:iCs/>
-        </w:rPr>
-        <w:t>nº</w:t>
-      </w:r>
-      <w:proofErr w:type="spellEnd"/>
-      <w:r>
-        <w:rPr>
-          <w:i/>
-          <w:iCs/>
-        </w:rPr>
-        <w:t xml:space="preserve"> de baños, </w:t>
-      </w:r>
-      <w:proofErr w:type="spellStart"/>
-      <w:r>
-        <w:rPr>
-          <w:i/>
-          <w:iCs/>
-        </w:rPr>
-        <w:t>nº</w:t>
-      </w:r>
-      <w:proofErr w:type="spellEnd"/>
-      <w:r>
-        <w:rPr>
-          <w:i/>
-          <w:iCs/>
-        </w:rPr>
-        <w:t xml:space="preserve"> de camas, </w:t>
-      </w:r>
-      <w:proofErr w:type="spellStart"/>
-      <w:r>
-        <w:rPr>
-          <w:i/>
-          <w:iCs/>
-        </w:rPr>
-        <w:t>nº</w:t>
-      </w:r>
-      <w:proofErr w:type="spellEnd"/>
-      <w:r>
-        <w:rPr>
-          <w:i/>
-          <w:iCs/>
-        </w:rPr>
-        <w:t xml:space="preserve"> de </w:t>
+        <w:t xml:space="preserve">id, descripción, dirección, precio por noche, nº de huéspedes, nº de baños, nº de camas, nº de </w:t>
       </w:r>
       <w:r>
         <w:rPr>
@@ -1220,15 +1109,7 @@
         <w:t xml:space="preserve"> </w:t>
       </w:r>
       <w:r>
-        <w:t>tiene las mismas funcionalidades que el usuario no-</w:t>
-      </w:r>
-      <w:proofErr w:type="gramStart"/>
-      <w:r>
-        <w:t>registrado</w:t>
-      </w:r>
-      <w:proofErr w:type="gramEnd"/>
-      <w:r>
-        <w:t xml:space="preserve"> pero como añadido puede reservar un anuncio</w:t>
+        <w:t>tiene las mismas funcionalidades que el usuario no-registrado pero como añadido puede reservar un anuncio</w:t>
       </w:r>
     </w:p>
     <w:p>

</xml_diff>

<commit_message>
Few fixes on documentation and modelling
</commit_message>
<xml_diff>
--- a/Documentation/Documentation.docx
+++ b/Documentation/Documentation.docx
@@ -23,7 +23,13 @@
     </w:p>
     <w:p>
       <w:r>
-        <w:t>Se trata de una aplicación en la cuál los usuarios van a poder entrar para ver anuncios de alquiler vacacional, en ella, una vez registrados e iniciados sesión, se podrá reservar anuncios, publicar anuncios o, una vez has realizado una reserva, generar una crítica del anuncio de esa reserva. Los creadores de los anuncios podrán editar esos anuncios publicados o borrarlos. Las personas que han reservado podrán cancelar las reservas realizadas.</w:t>
+        <w:t xml:space="preserve">Se trata de una aplicación en la </w:t>
+      </w:r>
+      <w:r>
+        <w:t>cual</w:t>
+      </w:r>
+      <w:r>
+        <w:t xml:space="preserve"> los usuarios van a poder entrar para ver anuncios de alquiler vacacional, en ella, una vez registrados e iniciados sesión, se podrá reservar anuncios, publicar anuncios o, una vez has realizado una reserva, generar una crítica del anuncio de esa reserva. Los creadores de los anuncios podrán editar esos anuncios publicados o borrarlos. Las personas que han reservado podrán cancelar las reservas realizadas.</w:t>
       </w:r>
     </w:p>
     <w:p>
@@ -192,7 +198,15 @@
     </w:p>
     <w:p>
       <w:r>
-        <w:t>MySQL Workbench es una herramienta visual de diseño de bases de datos que integra desarrollo de software, Administración de bases de datos, diseño de bases de datos y gestión y mantenimiento para el sistema de base de datos MySQL</w:t>
+        <w:t xml:space="preserve">MySQL </w:t>
+      </w:r>
+      <w:proofErr w:type="spellStart"/>
+      <w:r>
+        <w:t>Workbench</w:t>
+      </w:r>
+      <w:proofErr w:type="spellEnd"/>
+      <w:r>
+        <w:t xml:space="preserve"> es una herramienta visual de diseño de bases de datos que integra desarrollo de software, Administración de bases de datos, diseño de bases de datos y gestión y mantenimiento para el sistema de base de datos MySQL</w:t>
       </w:r>
     </w:p>
     <w:p>
@@ -207,6 +221,7 @@
           <w:bCs/>
         </w:rPr>
       </w:pPr>
+      <w:proofErr w:type="spellStart"/>
       <w:r>
         <w:rPr>
           <w:b/>
@@ -215,6 +230,7 @@
         <w:lastRenderedPageBreak/>
         <w:t>Backend</w:t>
       </w:r>
+      <w:proofErr w:type="spellEnd"/>
     </w:p>
     <w:p>
       <w:pPr>
@@ -806,9 +822,35 @@
       </w:r>
     </w:p>
     <w:p>
-      <w:r>
-        <w:t>GitKraken es una potente y elegante interfaz gráfica multiplataforma para git desarrollada con Electron. De forma muy sencilla podemos llevar el completo seguimiento de nuestros repositorios, ver ramas, tags, crear nuevos, todo el historial de nuestro trabajo, commits</w:t>
-      </w:r>
+      <w:proofErr w:type="spellStart"/>
+      <w:r>
+        <w:t>GitKraken</w:t>
+      </w:r>
+      <w:proofErr w:type="spellEnd"/>
+      <w:r>
+        <w:t xml:space="preserve"> es una potente y elegante interfaz gráfica multiplataforma para </w:t>
+      </w:r>
+      <w:proofErr w:type="spellStart"/>
+      <w:r>
+        <w:t>git</w:t>
+      </w:r>
+      <w:proofErr w:type="spellEnd"/>
+      <w:r>
+        <w:t xml:space="preserve"> desarrollada con </w:t>
+      </w:r>
+      <w:proofErr w:type="spellStart"/>
+      <w:r>
+        <w:t>Electron</w:t>
+      </w:r>
+      <w:proofErr w:type="spellEnd"/>
+      <w:r>
+        <w:t xml:space="preserve">. De forma muy sencilla podemos llevar el completo seguimiento de nuestros repositorios, ver ramas, tags, crear nuevos, todo el historial de nuestro trabajo, </w:t>
+      </w:r>
+      <w:proofErr w:type="spellStart"/>
+      <w:r>
+        <w:t>commits</w:t>
+      </w:r>
+      <w:proofErr w:type="spellEnd"/>
     </w:p>
     <w:p/>
     <w:p>
@@ -845,10 +887,10 @@
           <w:noProof/>
         </w:rPr>
         <w:drawing>
-          <wp:inline distT="0" distB="0" distL="0" distR="0" wp14:anchorId="01E52267" wp14:editId="3F966B23">
-            <wp:extent cx="5400040" cy="3114675"/>
-            <wp:effectExtent l="0" t="0" r="0" b="9525"/>
-            <wp:docPr id="17" name="Imagen 17"/>
+          <wp:inline distT="0" distB="0" distL="0" distR="0" wp14:anchorId="29012E52" wp14:editId="4084641B">
+            <wp:extent cx="5400040" cy="2959735"/>
+            <wp:effectExtent l="0" t="0" r="0" b="0"/>
+            <wp:docPr id="3" name="Imagen 3"/>
             <wp:cNvGraphicFramePr>
               <a:graphicFrameLocks xmlns:a="http://schemas.openxmlformats.org/drawingml/2006/main" noChangeAspect="1"/>
             </wp:cNvGraphicFramePr>
@@ -856,7 +898,7 @@
               <a:graphicData uri="http://schemas.openxmlformats.org/drawingml/2006/picture">
                 <pic:pic xmlns:pic="http://schemas.openxmlformats.org/drawingml/2006/picture">
                   <pic:nvPicPr>
-                    <pic:cNvPr id="17" name="Imagen 17"/>
+                    <pic:cNvPr id="3" name="Imagen 3"/>
                     <pic:cNvPicPr/>
                   </pic:nvPicPr>
                   <pic:blipFill>
@@ -874,7 +916,7 @@
                   <pic:spPr>
                     <a:xfrm>
                       <a:off x="0" y="0"/>
-                      <a:ext cx="5400040" cy="3114675"/>
+                      <a:ext cx="5400040" cy="2959735"/>
                     </a:xfrm>
                     <a:prstGeom prst="rect">
                       <a:avLst/>
@@ -909,19 +951,198 @@
         </w:rPr>
         <w:t xml:space="preserve">Usuario: </w:t>
       </w:r>
-      <w:r>
-        <w:rPr>
-          <w:i/>
-          <w:iCs/>
-        </w:rPr>
-        <w:t xml:space="preserve">id, nombre de usuario, contraseña, nombre, apellido, dni, teléfono </w:t>
-      </w:r>
-    </w:p>
-    <w:p>
-      <w:pPr>
-        <w:rPr>
-          <w:i/>
-          <w:iCs/>
+    </w:p>
+    <w:p>
+      <w:pPr>
+        <w:rPr>
+          <w:i/>
+          <w:iCs/>
+        </w:rPr>
+      </w:pPr>
+      <w:r>
+        <w:rPr>
+          <w:i/>
+          <w:iCs/>
+        </w:rPr>
+        <w:t>id: identificador único del usuario</w:t>
+      </w:r>
+    </w:p>
+    <w:p>
+      <w:pPr>
+        <w:rPr>
+          <w:i/>
+          <w:iCs/>
+        </w:rPr>
+      </w:pPr>
+      <w:r>
+        <w:rPr>
+          <w:i/>
+          <w:iCs/>
+        </w:rPr>
+        <w:t>e</w:t>
+      </w:r>
+      <w:r>
+        <w:rPr>
+          <w:i/>
+          <w:iCs/>
+        </w:rPr>
+        <w:t>mai</w:t>
+      </w:r>
+      <w:r>
+        <w:rPr>
+          <w:i/>
+          <w:iCs/>
+        </w:rPr>
+        <w:t>l: email del usuario para poder ser identificado para iniciar sesión</w:t>
+      </w:r>
+    </w:p>
+    <w:p>
+      <w:pPr>
+        <w:rPr>
+          <w:i/>
+          <w:iCs/>
+        </w:rPr>
+      </w:pPr>
+      <w:r>
+        <w:rPr>
+          <w:i/>
+          <w:iCs/>
+        </w:rPr>
+        <w:t>contraseña</w:t>
+      </w:r>
+      <w:r>
+        <w:rPr>
+          <w:i/>
+          <w:iCs/>
+        </w:rPr>
+        <w:t>: contraseña del usuario para poder ser identificado para iniciar sesión</w:t>
+      </w:r>
+    </w:p>
+    <w:p>
+      <w:pPr>
+        <w:rPr>
+          <w:i/>
+          <w:iCs/>
+        </w:rPr>
+      </w:pPr>
+      <w:r>
+        <w:rPr>
+          <w:i/>
+          <w:iCs/>
+        </w:rPr>
+        <w:t>nombre</w:t>
+      </w:r>
+      <w:r>
+        <w:rPr>
+          <w:i/>
+          <w:iCs/>
+        </w:rPr>
+        <w:t>: nombre del usuario</w:t>
+      </w:r>
+    </w:p>
+    <w:p>
+      <w:pPr>
+        <w:rPr>
+          <w:i/>
+          <w:iCs/>
+        </w:rPr>
+      </w:pPr>
+      <w:r>
+        <w:rPr>
+          <w:i/>
+          <w:iCs/>
+        </w:rPr>
+        <w:t>apellido</w:t>
+      </w:r>
+      <w:r>
+        <w:rPr>
+          <w:i/>
+          <w:iCs/>
+        </w:rPr>
+        <w:t>: apellido del usuario</w:t>
+      </w:r>
+    </w:p>
+    <w:p>
+      <w:pPr>
+        <w:rPr>
+          <w:i/>
+          <w:iCs/>
+        </w:rPr>
+      </w:pPr>
+      <w:proofErr w:type="spellStart"/>
+      <w:r>
+        <w:rPr>
+          <w:i/>
+          <w:iCs/>
+        </w:rPr>
+        <w:t>dni</w:t>
+      </w:r>
+      <w:proofErr w:type="spellEnd"/>
+      <w:r>
+        <w:rPr>
+          <w:i/>
+          <w:iCs/>
+        </w:rPr>
+        <w:t xml:space="preserve">: </w:t>
+      </w:r>
+      <w:proofErr w:type="spellStart"/>
+      <w:r>
+        <w:rPr>
+          <w:i/>
+          <w:iCs/>
+        </w:rPr>
+        <w:t>dni</w:t>
+      </w:r>
+      <w:proofErr w:type="spellEnd"/>
+      <w:r>
+        <w:rPr>
+          <w:i/>
+          <w:iCs/>
+        </w:rPr>
+        <w:t xml:space="preserve"> del usuario</w:t>
+      </w:r>
+    </w:p>
+    <w:p>
+      <w:pPr>
+        <w:rPr>
+          <w:i/>
+          <w:iCs/>
+        </w:rPr>
+      </w:pPr>
+      <w:r>
+        <w:rPr>
+          <w:i/>
+          <w:iCs/>
+        </w:rPr>
+        <w:t>teléfono</w:t>
+      </w:r>
+      <w:r>
+        <w:rPr>
+          <w:i/>
+          <w:iCs/>
+        </w:rPr>
+        <w:t>:</w:t>
+      </w:r>
+      <w:r>
+        <w:rPr>
+          <w:i/>
+          <w:iCs/>
+        </w:rPr>
+        <w:t xml:space="preserve"> </w:t>
+      </w:r>
+      <w:r>
+        <w:rPr>
+          <w:i/>
+          <w:iCs/>
+        </w:rPr>
+        <w:t>teléfono de contacto del usuario</w:t>
+      </w:r>
+    </w:p>
+    <w:p>
+      <w:pPr>
+        <w:rPr>
+          <w:b/>
+          <w:bCs/>
         </w:rPr>
       </w:pPr>
       <w:r>
@@ -931,19 +1152,85 @@
         </w:rPr>
         <w:t xml:space="preserve">Reserva: </w:t>
       </w:r>
-      <w:r>
-        <w:rPr>
-          <w:i/>
-          <w:iCs/>
-        </w:rPr>
-        <w:t>id, usuario, anuncio, fecha inicio, fecha final</w:t>
-      </w:r>
-    </w:p>
-    <w:p>
-      <w:pPr>
-        <w:rPr>
-          <w:i/>
-          <w:iCs/>
+    </w:p>
+    <w:p>
+      <w:pPr>
+        <w:rPr>
+          <w:i/>
+          <w:iCs/>
+        </w:rPr>
+      </w:pPr>
+      <w:r>
+        <w:rPr>
+          <w:i/>
+          <w:iCs/>
+        </w:rPr>
+        <w:t>I</w:t>
+      </w:r>
+      <w:r>
+        <w:rPr>
+          <w:i/>
+          <w:iCs/>
+        </w:rPr>
+        <w:t>d</w:t>
+      </w:r>
+      <w:r>
+        <w:rPr>
+          <w:i/>
+          <w:iCs/>
+        </w:rPr>
+        <w:t>: identificador único de la reserva</w:t>
+      </w:r>
+    </w:p>
+    <w:p>
+      <w:pPr>
+        <w:rPr>
+          <w:i/>
+          <w:iCs/>
+        </w:rPr>
+      </w:pPr>
+      <w:r>
+        <w:rPr>
+          <w:i/>
+          <w:iCs/>
+        </w:rPr>
+        <w:t>fecha inicio</w:t>
+      </w:r>
+      <w:r>
+        <w:rPr>
+          <w:i/>
+          <w:iCs/>
+        </w:rPr>
+        <w:t>: fecha de inicio de la reserva</w:t>
+      </w:r>
+    </w:p>
+    <w:p>
+      <w:pPr>
+        <w:rPr>
+          <w:i/>
+          <w:iCs/>
+        </w:rPr>
+      </w:pPr>
+      <w:r>
+        <w:rPr>
+          <w:i/>
+          <w:iCs/>
+        </w:rPr>
+        <w:t>fecha final</w:t>
+      </w:r>
+      <w:r>
+        <w:rPr>
+          <w:i/>
+          <w:iCs/>
+        </w:rPr>
+        <w:t>: fecha del final de la reserva</w:t>
+      </w:r>
+    </w:p>
+    <w:p>
+      <w:pPr>
+        <w:rPr>
+          <w:b/>
+          <w:bCs/>
         </w:rPr>
       </w:pPr>
       <w:r>
@@ -953,34 +1240,259 @@
         </w:rPr>
         <w:t xml:space="preserve">Crítica: </w:t>
       </w:r>
-      <w:r>
-        <w:rPr>
-          <w:i/>
-          <w:iCs/>
-        </w:rPr>
-        <w:t>id, descripción, estrellas</w:t>
-      </w:r>
-    </w:p>
-    <w:p>
-      <w:pPr>
-        <w:rPr>
-          <w:i/>
-          <w:iCs/>
-        </w:rPr>
-      </w:pPr>
-      <w:r>
-        <w:rPr>
-          <w:b/>
-          <w:bCs/>
-        </w:rPr>
-        <w:t xml:space="preserve">Anuncio: </w:t>
-      </w:r>
-      <w:r>
-        <w:rPr>
-          <w:i/>
-          <w:iCs/>
-        </w:rPr>
-        <w:t xml:space="preserve">id, descripción, dirección, precio por noche, nº de huéspedes, nº de baños, nº de camas, nº de </w:t>
+    </w:p>
+    <w:p>
+      <w:pPr>
+        <w:rPr>
+          <w:i/>
+          <w:iCs/>
+        </w:rPr>
+      </w:pPr>
+      <w:r>
+        <w:rPr>
+          <w:i/>
+          <w:iCs/>
+        </w:rPr>
+        <w:t>id: identificador único de la crítica</w:t>
+      </w:r>
+    </w:p>
+    <w:p>
+      <w:pPr>
+        <w:rPr>
+          <w:i/>
+          <w:iCs/>
+        </w:rPr>
+      </w:pPr>
+      <w:r>
+        <w:rPr>
+          <w:i/>
+          <w:iCs/>
+        </w:rPr>
+        <w:t>descripción: descripción de la crítica que hace el usuario a un determinado anuncio</w:t>
+      </w:r>
+    </w:p>
+    <w:p>
+      <w:pPr>
+        <w:rPr>
+          <w:i/>
+          <w:iCs/>
+        </w:rPr>
+      </w:pPr>
+      <w:r>
+        <w:rPr>
+          <w:i/>
+          <w:iCs/>
+        </w:rPr>
+        <w:t>estrellas</w:t>
+      </w:r>
+      <w:r>
+        <w:rPr>
+          <w:i/>
+          <w:iCs/>
+        </w:rPr>
+        <w:t>: estrellas que le da el usuario a un determinado anuncio</w:t>
+      </w:r>
+    </w:p>
+    <w:p>
+      <w:pPr>
+        <w:rPr>
+          <w:i/>
+          <w:iCs/>
+        </w:rPr>
+      </w:pPr>
+    </w:p>
+    <w:p>
+      <w:pPr>
+        <w:rPr>
+          <w:i/>
+          <w:iCs/>
+        </w:rPr>
+      </w:pPr>
+    </w:p>
+    <w:p>
+      <w:pPr>
+        <w:rPr>
+          <w:b/>
+          <w:bCs/>
+        </w:rPr>
+      </w:pPr>
+      <w:r>
+        <w:rPr>
+          <w:b/>
+          <w:bCs/>
+        </w:rPr>
+        <w:lastRenderedPageBreak/>
+        <w:t>Anuncio:</w:t>
+      </w:r>
+    </w:p>
+    <w:p>
+      <w:pPr>
+        <w:rPr>
+          <w:i/>
+          <w:iCs/>
+        </w:rPr>
+      </w:pPr>
+      <w:r>
+        <w:rPr>
+          <w:b/>
+          <w:bCs/>
+        </w:rPr>
+        <w:t xml:space="preserve"> </w:t>
+      </w:r>
+      <w:r>
+        <w:rPr>
+          <w:i/>
+          <w:iCs/>
+        </w:rPr>
+        <w:t>id: identificador del anuncio</w:t>
+      </w:r>
+    </w:p>
+    <w:p>
+      <w:pPr>
+        <w:rPr>
+          <w:i/>
+          <w:iCs/>
+        </w:rPr>
+      </w:pPr>
+      <w:r>
+        <w:rPr>
+          <w:i/>
+          <w:iCs/>
+        </w:rPr>
+        <w:t>descripción: descripción detallada del anuncio, detalles importantes a resaltar</w:t>
+      </w:r>
+    </w:p>
+    <w:p>
+      <w:pPr>
+        <w:rPr>
+          <w:i/>
+          <w:iCs/>
+        </w:rPr>
+      </w:pPr>
+      <w:r>
+        <w:rPr>
+          <w:i/>
+          <w:iCs/>
+        </w:rPr>
+        <w:t>dirección: lugar del emplazamiento que se anuncia</w:t>
+      </w:r>
+    </w:p>
+    <w:p>
+      <w:pPr>
+        <w:rPr>
+          <w:i/>
+          <w:iCs/>
+        </w:rPr>
+      </w:pPr>
+      <w:r>
+        <w:rPr>
+          <w:i/>
+          <w:iCs/>
+        </w:rPr>
+        <w:t xml:space="preserve"> precio por noche</w:t>
+      </w:r>
+      <w:r>
+        <w:rPr>
+          <w:i/>
+          <w:iCs/>
+        </w:rPr>
+        <w:t>: precio que vale alquilar ese emplazamiento por noche</w:t>
+      </w:r>
+    </w:p>
+    <w:p>
+      <w:pPr>
+        <w:rPr>
+          <w:i/>
+          <w:iCs/>
+        </w:rPr>
+      </w:pPr>
+      <w:proofErr w:type="spellStart"/>
+      <w:r>
+        <w:rPr>
+          <w:i/>
+          <w:iCs/>
+        </w:rPr>
+        <w:t>nº</w:t>
+      </w:r>
+      <w:proofErr w:type="spellEnd"/>
+      <w:r>
+        <w:rPr>
+          <w:i/>
+          <w:iCs/>
+        </w:rPr>
+        <w:t xml:space="preserve"> de huéspedes</w:t>
+      </w:r>
+    </w:p>
+    <w:p>
+      <w:pPr>
+        <w:rPr>
+          <w:i/>
+          <w:iCs/>
+        </w:rPr>
+      </w:pPr>
+      <w:proofErr w:type="spellStart"/>
+      <w:r>
+        <w:rPr>
+          <w:i/>
+          <w:iCs/>
+        </w:rPr>
+        <w:t>nº</w:t>
+      </w:r>
+      <w:proofErr w:type="spellEnd"/>
+      <w:r>
+        <w:rPr>
+          <w:i/>
+          <w:iCs/>
+        </w:rPr>
+        <w:t xml:space="preserve"> de baños</w:t>
+      </w:r>
+    </w:p>
+    <w:p>
+      <w:pPr>
+        <w:rPr>
+          <w:i/>
+          <w:iCs/>
+        </w:rPr>
+      </w:pPr>
+      <w:proofErr w:type="spellStart"/>
+      <w:r>
+        <w:rPr>
+          <w:i/>
+          <w:iCs/>
+        </w:rPr>
+        <w:t>nº</w:t>
+      </w:r>
+      <w:proofErr w:type="spellEnd"/>
+      <w:r>
+        <w:rPr>
+          <w:i/>
+          <w:iCs/>
+        </w:rPr>
+        <w:t xml:space="preserve"> de camas</w:t>
+      </w:r>
+    </w:p>
+    <w:p>
+      <w:pPr>
+        <w:rPr>
+          <w:i/>
+          <w:iCs/>
+        </w:rPr>
+      </w:pPr>
+      <w:proofErr w:type="spellStart"/>
+      <w:r>
+        <w:rPr>
+          <w:i/>
+          <w:iCs/>
+        </w:rPr>
+        <w:t>nº</w:t>
+      </w:r>
+      <w:proofErr w:type="spellEnd"/>
+      <w:r>
+        <w:rPr>
+          <w:i/>
+          <w:iCs/>
+        </w:rPr>
+        <w:t xml:space="preserve"> de </w:t>
       </w:r>
       <w:r>
         <w:rPr>

</xml_diff>